<commit_message>
Adding High Voltage Hepful Resources
</commit_message>
<xml_diff>
--- a/MECN4020/Individual Project/objectives assumptions/Project Objectivess.docx
+++ b/MECN4020/Individual Project/objectives assumptions/Project Objectivess.docx
@@ -23,6 +23,92 @@
           <w:sz w:val="32"/>
           <w:szCs w:val="32"/>
         </w:rPr>
+        <w:t>Goals</w:t>
+      </w:r>
+    </w:p>
+    <w:p>
+      <w:pPr>
+        <w:pStyle w:val="ListParagraph"/>
+        <w:ind w:left="1080"/>
+        <w:rPr>
+          <w:rFonts w:ascii="Times New Roman" w:hAnsi="Times New Roman" w:cs="Times New Roman"/>
+          <w:szCs w:val="32"/>
+        </w:rPr>
+      </w:pPr>
+      <w:r>
+        <w:rPr>
+          <w:rFonts w:ascii="Times New Roman" w:hAnsi="Times New Roman" w:cs="Times New Roman"/>
+          <w:szCs w:val="32"/>
+        </w:rPr>
+        <w:t xml:space="preserve">The main aim of this project is </w:t>
+      </w:r>
+      <w:r>
+        <w:rPr>
+          <w:rFonts w:ascii="Times New Roman" w:hAnsi="Times New Roman" w:cs="Times New Roman"/>
+          <w:szCs w:val="32"/>
+        </w:rPr>
+        <w:t xml:space="preserve">to </w:t>
+      </w:r>
+      <w:r>
+        <w:rPr>
+          <w:rFonts w:ascii="Times New Roman" w:hAnsi="Times New Roman" w:cs="Times New Roman"/>
+          <w:szCs w:val="32"/>
+        </w:rPr>
+        <w:t>expand</w:t>
+      </w:r>
+      <w:r>
+        <w:rPr>
+          <w:rFonts w:ascii="Times New Roman" w:hAnsi="Times New Roman" w:cs="Times New Roman"/>
+          <w:szCs w:val="32"/>
+        </w:rPr>
+        <w:t xml:space="preserve"> production</w:t>
+      </w:r>
+      <w:r>
+        <w:rPr>
+          <w:rFonts w:ascii="Times New Roman" w:hAnsi="Times New Roman" w:cs="Times New Roman"/>
+          <w:szCs w:val="32"/>
+        </w:rPr>
+        <w:t xml:space="preserve"> and technologize Lehong manufacturing company by increasing the existing facility and installing the automated </w:t>
+      </w:r>
+      <w:r>
+        <w:rPr>
+          <w:rFonts w:ascii="Times New Roman" w:hAnsi="Times New Roman" w:cs="Times New Roman"/>
+          <w:szCs w:val="32"/>
+        </w:rPr>
+        <w:t>woodworking production train.</w:t>
+      </w:r>
+    </w:p>
+    <w:p>
+      <w:pPr>
+        <w:rPr>
+          <w:rFonts w:ascii="Times New Roman" w:hAnsi="Times New Roman" w:cs="Times New Roman"/>
+          <w:b/>
+          <w:sz w:val="32"/>
+          <w:szCs w:val="32"/>
+        </w:rPr>
+      </w:pPr>
+    </w:p>
+    <w:p>
+      <w:pPr>
+        <w:pStyle w:val="ListParagraph"/>
+        <w:numPr>
+          <w:ilvl w:val="0"/>
+          <w:numId w:val="1"/>
+        </w:numPr>
+        <w:rPr>
+          <w:rFonts w:ascii="Times New Roman" w:hAnsi="Times New Roman" w:cs="Times New Roman"/>
+          <w:b/>
+          <w:sz w:val="32"/>
+          <w:szCs w:val="32"/>
+        </w:rPr>
+      </w:pPr>
+      <w:r>
+        <w:rPr>
+          <w:rFonts w:ascii="Times New Roman" w:hAnsi="Times New Roman" w:cs="Times New Roman"/>
+          <w:b/>
+          <w:sz w:val="32"/>
+          <w:szCs w:val="32"/>
+        </w:rPr>
         <w:t>Project Objectives</w:t>
       </w:r>
     </w:p>
@@ -343,8 +429,117 @@
           <w:szCs w:val="32"/>
         </w:rPr>
       </w:pPr>
+      <w:r>
+        <w:rPr>
+          <w:rFonts w:ascii="Times New Roman" w:hAnsi="Times New Roman" w:cs="Times New Roman"/>
+          <w:szCs w:val="32"/>
+        </w:rPr>
+        <w:t>Changes to project design or any deviations will be reported to project m</w:t>
+      </w:r>
       <w:bookmarkStart w:id="0" w:name="_GoBack"/>
       <w:bookmarkEnd w:id="0"/>
+      <w:r>
+        <w:rPr>
+          <w:rFonts w:ascii="Times New Roman" w:hAnsi="Times New Roman" w:cs="Times New Roman"/>
+          <w:szCs w:val="32"/>
+        </w:rPr>
+        <w:t>anager for approval.</w:t>
+      </w:r>
+    </w:p>
+    <w:p>
+      <w:pPr>
+        <w:pStyle w:val="ListParagraph"/>
+        <w:numPr>
+          <w:ilvl w:val="0"/>
+          <w:numId w:val="12"/>
+        </w:numPr>
+        <w:rPr>
+          <w:rFonts w:ascii="Times New Roman" w:hAnsi="Times New Roman" w:cs="Times New Roman"/>
+          <w:b/>
+          <w:szCs w:val="32"/>
+        </w:rPr>
+      </w:pPr>
+      <w:r>
+        <w:rPr>
+          <w:rFonts w:ascii="Times New Roman" w:hAnsi="Times New Roman" w:cs="Times New Roman"/>
+          <w:szCs w:val="32"/>
+        </w:rPr>
+        <w:t xml:space="preserve">The process </w:t>
+      </w:r>
+      <w:r>
+        <w:rPr>
+          <w:rFonts w:ascii="Times New Roman" w:hAnsi="Times New Roman" w:cs="Times New Roman"/>
+          <w:szCs w:val="32"/>
+        </w:rPr>
+        <w:t xml:space="preserve">and product </w:t>
+      </w:r>
+      <w:r>
+        <w:rPr>
+          <w:rFonts w:ascii="Times New Roman" w:hAnsi="Times New Roman" w:cs="Times New Roman"/>
+          <w:szCs w:val="32"/>
+        </w:rPr>
+        <w:t xml:space="preserve">quality will be developed in every life cycle of the project </w:t>
+      </w:r>
+      <w:r>
+        <w:rPr>
+          <w:rFonts w:ascii="Times New Roman" w:hAnsi="Times New Roman" w:cs="Times New Roman"/>
+          <w:szCs w:val="32"/>
+        </w:rPr>
+        <w:t>until to acceptance and closing of the project.</w:t>
+      </w:r>
+    </w:p>
+    <w:p>
+      <w:pPr>
+        <w:pStyle w:val="ListParagraph"/>
+        <w:numPr>
+          <w:ilvl w:val="0"/>
+          <w:numId w:val="12"/>
+        </w:numPr>
+        <w:rPr>
+          <w:rFonts w:ascii="Times New Roman" w:hAnsi="Times New Roman" w:cs="Times New Roman"/>
+          <w:b/>
+          <w:szCs w:val="32"/>
+        </w:rPr>
+      </w:pPr>
+      <w:r>
+        <w:rPr>
+          <w:rFonts w:ascii="Times New Roman" w:hAnsi="Times New Roman" w:cs="Times New Roman"/>
+          <w:szCs w:val="32"/>
+        </w:rPr>
+        <w:t>A communication plan will be put in place to allow exchange of information amongst stakeholders.</w:t>
+      </w:r>
+    </w:p>
+    <w:p>
+      <w:pPr>
+        <w:pStyle w:val="ListParagraph"/>
+        <w:numPr>
+          <w:ilvl w:val="0"/>
+          <w:numId w:val="12"/>
+        </w:numPr>
+        <w:rPr>
+          <w:rFonts w:ascii="Times New Roman" w:hAnsi="Times New Roman" w:cs="Times New Roman"/>
+          <w:b/>
+          <w:szCs w:val="32"/>
+        </w:rPr>
+      </w:pPr>
+      <w:r>
+        <w:rPr>
+          <w:rFonts w:ascii="Times New Roman" w:hAnsi="Times New Roman" w:cs="Times New Roman"/>
+          <w:szCs w:val="32"/>
+        </w:rPr>
+        <w:t>The project will run smooth without managerial change during the project life cycle.</w:t>
+      </w:r>
+    </w:p>
+    <w:p>
+      <w:pPr>
+        <w:pStyle w:val="ListParagraph"/>
+        <w:ind w:left="1080"/>
+        <w:rPr>
+          <w:rFonts w:ascii="Times New Roman" w:hAnsi="Times New Roman" w:cs="Times New Roman"/>
+          <w:b/>
+          <w:szCs w:val="32"/>
+        </w:rPr>
+      </w:pPr>
     </w:p>
     <w:sectPr>
       <w:pgSz w:w="12240" w:h="15840"/>
@@ -1688,6 +1883,95 @@
       <w:rPr>
         <w:rFonts w:ascii="Wingdings" w:hAnsi="Wingdings" w:hint="default"/>
       </w:rPr>
+    </w:lvl>
+  </w:abstractNum>
+  <w:abstractNum w:abstractNumId="12" w15:restartNumberingAfterBreak="0">
+    <w:nsid w:val="7D2C5477"/>
+    <w:multiLevelType w:val="hybridMultilevel"/>
+    <w:tmpl w:val="FC807474"/>
+    <w:lvl w:ilvl="0" w:tplc="4B5C9EA0">
+      <w:start w:val="1"/>
+      <w:numFmt w:val="lowerRoman"/>
+      <w:lvlText w:val="%1."/>
+      <w:lvlJc w:val="left"/>
+      <w:pPr>
+        <w:ind w:left="1080" w:hanging="720"/>
+      </w:pPr>
+      <w:rPr>
+        <w:rFonts w:hint="default"/>
+      </w:rPr>
+    </w:lvl>
+    <w:lvl w:ilvl="1" w:tplc="04090019" w:tentative="1">
+      <w:start w:val="1"/>
+      <w:numFmt w:val="lowerLetter"/>
+      <w:lvlText w:val="%2."/>
+      <w:lvlJc w:val="left"/>
+      <w:pPr>
+        <w:ind w:left="1440" w:hanging="360"/>
+      </w:pPr>
+    </w:lvl>
+    <w:lvl w:ilvl="2" w:tplc="0409001B" w:tentative="1">
+      <w:start w:val="1"/>
+      <w:numFmt w:val="lowerRoman"/>
+      <w:lvlText w:val="%3."/>
+      <w:lvlJc w:val="right"/>
+      <w:pPr>
+        <w:ind w:left="2160" w:hanging="180"/>
+      </w:pPr>
+    </w:lvl>
+    <w:lvl w:ilvl="3" w:tplc="0409000F" w:tentative="1">
+      <w:start w:val="1"/>
+      <w:numFmt w:val="decimal"/>
+      <w:lvlText w:val="%4."/>
+      <w:lvlJc w:val="left"/>
+      <w:pPr>
+        <w:ind w:left="2880" w:hanging="360"/>
+      </w:pPr>
+    </w:lvl>
+    <w:lvl w:ilvl="4" w:tplc="04090019" w:tentative="1">
+      <w:start w:val="1"/>
+      <w:numFmt w:val="lowerLetter"/>
+      <w:lvlText w:val="%5."/>
+      <w:lvlJc w:val="left"/>
+      <w:pPr>
+        <w:ind w:left="3600" w:hanging="360"/>
+      </w:pPr>
+    </w:lvl>
+    <w:lvl w:ilvl="5" w:tplc="0409001B" w:tentative="1">
+      <w:start w:val="1"/>
+      <w:numFmt w:val="lowerRoman"/>
+      <w:lvlText w:val="%6."/>
+      <w:lvlJc w:val="right"/>
+      <w:pPr>
+        <w:ind w:left="4320" w:hanging="180"/>
+      </w:pPr>
+    </w:lvl>
+    <w:lvl w:ilvl="6" w:tplc="0409000F" w:tentative="1">
+      <w:start w:val="1"/>
+      <w:numFmt w:val="decimal"/>
+      <w:lvlText w:val="%7."/>
+      <w:lvlJc w:val="left"/>
+      <w:pPr>
+        <w:ind w:left="5040" w:hanging="360"/>
+      </w:pPr>
+    </w:lvl>
+    <w:lvl w:ilvl="7" w:tplc="04090019" w:tentative="1">
+      <w:start w:val="1"/>
+      <w:numFmt w:val="lowerLetter"/>
+      <w:lvlText w:val="%8."/>
+      <w:lvlJc w:val="left"/>
+      <w:pPr>
+        <w:ind w:left="5760" w:hanging="360"/>
+      </w:pPr>
+    </w:lvl>
+    <w:lvl w:ilvl="8" w:tplc="0409001B" w:tentative="1">
+      <w:start w:val="1"/>
+      <w:numFmt w:val="lowerRoman"/>
+      <w:lvlText w:val="%9."/>
+      <w:lvlJc w:val="right"/>
+      <w:pPr>
+        <w:ind w:left="6480" w:hanging="180"/>
+      </w:pPr>
     </w:lvl>
   </w:abstractNum>
   <w:num w:numId="1">
@@ -1725,6 +2009,9 @@
   </w:num>
   <w:num w:numId="12">
     <w:abstractNumId w:val="9"/>
+  </w:num>
+  <w:num w:numId="13">
+    <w:abstractNumId w:val="12"/>
   </w:num>
 </w:numbering>
 </file>

</xml_diff>